<commit_message>
Manual de Usuario Update
</commit_message>
<xml_diff>
--- a/4.DocumentosOrdenados/TRIMESTRE_V/Manual Tecnico-EntryMc.docx
+++ b/4.DocumentosOrdenados/TRIMESTRE_V/Manual Tecnico-EntryMc.docx
@@ -346,7 +346,7 @@
         <mc:AlternateContent>
           <mc:Choice Requires="wpg">
             <w:drawing>
-              <wp:anchor distT="0" distB="0" distL="114300" distR="114300" simplePos="0" relativeHeight="251658240" behindDoc="1" locked="0" layoutInCell="1" allowOverlap="1" wp14:anchorId="4FD41346" wp14:editId="5CBD3114">
+              <wp:anchor distT="0" distB="0" distL="114300" distR="114300" simplePos="0" relativeHeight="251658240" behindDoc="1" locked="0" layoutInCell="1" allowOverlap="1" wp14:anchorId="4FD41346" wp14:editId="2B481736">
                 <wp:simplePos x="0" y="0"/>
                 <wp:positionH relativeFrom="page">
                   <wp:posOffset>-276225</wp:posOffset>
@@ -469,7 +469,7 @@
           </mc:Choice>
           <mc:Fallback>
             <w:pict>
-              <v:group w14:anchorId="7011C680" id="Grupo 3" o:spid="_x0000_s1026" style="position:absolute;margin-left:-21.75pt;margin-top:12pt;width:241.5pt;height:41.25pt;z-index:-251658240;mso-position-horizontal-relative:page;mso-width-relative:margin;mso-height-relative:margin" coordsize="32480,4667" o:gfxdata="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">
+              <v:group w14:anchorId="115E970A" id="Grupo 3" o:spid="_x0000_s1026" style="position:absolute;margin-left:-21.75pt;margin-top:12pt;width:241.5pt;height:41.25pt;z-index:-251658240;mso-position-horizontal-relative:page;mso-width-relative:margin;mso-height-relative:margin" coordsize="32480,4667" o:gfxdata="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">
                 <v:shapetype id="_x0000_t109" coordsize="21600,21600" o:spt="109" path="m,l,21600r21600,l21600,xe">
                   <v:stroke joinstyle="miter"/>
                   <v:path gradientshapeok="t" o:connecttype="rect"/>
@@ -545,7 +545,9 @@
             <w:rPr>
               <w:rFonts w:eastAsiaTheme="minorEastAsia"/>
               <w:noProof/>
+              <w:kern w:val="2"/>
               <w:lang w:eastAsia="es-CO"/>
+              <w14:ligatures w14:val="standardContextual"/>
             </w:rPr>
           </w:pPr>
           <w:r>
@@ -572,7 +574,7 @@
             </w:rPr>
             <w:fldChar w:fldCharType="separate"/>
           </w:r>
-          <w:hyperlink w:anchor="_Toc115280493" w:history="1">
+          <w:hyperlink w:anchor="_Toc138748977" w:history="1">
             <w:r>
               <w:rPr>
                 <w:rStyle w:val="Hipervnculo"/>
@@ -607,7 +609,7 @@
                 <w:noProof/>
                 <w:webHidden/>
               </w:rPr>
-              <w:instrText xml:space="preserve"> PAGEREF _Toc115280493 \h </w:instrText>
+              <w:instrText xml:space="preserve"> PAGEREF _Toc138748977 \h </w:instrText>
             </w:r>
             <w:r>
               <w:rPr>
@@ -647,10 +649,12 @@
             <w:rPr>
               <w:rFonts w:eastAsiaTheme="minorEastAsia"/>
               <w:noProof/>
+              <w:kern w:val="2"/>
               <w:lang w:eastAsia="es-CO"/>
+              <w14:ligatures w14:val="standardContextual"/>
             </w:rPr>
           </w:pPr>
-          <w:hyperlink w:anchor="_Toc115280494" w:history="1">
+          <w:hyperlink w:anchor="_Toc138748978" w:history="1">
             <w:r>
               <w:rPr>
                 <w:rStyle w:val="Hipervnculo"/>
@@ -677,7 +681,7 @@
                 <w:noProof/>
                 <w:webHidden/>
               </w:rPr>
-              <w:instrText xml:space="preserve"> PAGEREF _Toc115280494 \h </w:instrText>
+              <w:instrText xml:space="preserve"> PAGEREF _Toc138748978 \h </w:instrText>
             </w:r>
             <w:r>
               <w:rPr>
@@ -717,10 +721,12 @@
             <w:rPr>
               <w:rFonts w:eastAsiaTheme="minorEastAsia"/>
               <w:noProof/>
+              <w:kern w:val="2"/>
               <w:lang w:eastAsia="es-CO"/>
+              <w14:ligatures w14:val="standardContextual"/>
             </w:rPr>
           </w:pPr>
-          <w:hyperlink w:anchor="_Toc115280495" w:history="1">
+          <w:hyperlink w:anchor="_Toc138748979" w:history="1">
             <w:r>
               <w:rPr>
                 <w:rStyle w:val="Hipervnculo"/>
@@ -747,7 +753,7 @@
                 <w:noProof/>
                 <w:webHidden/>
               </w:rPr>
-              <w:instrText xml:space="preserve"> PAGEREF _Toc115280495 \h </w:instrText>
+              <w:instrText xml:space="preserve"> PAGEREF _Toc138748979 \h </w:instrText>
             </w:r>
             <w:r>
               <w:rPr>
@@ -787,10 +793,12 @@
             <w:rPr>
               <w:rFonts w:eastAsiaTheme="minorEastAsia"/>
               <w:noProof/>
+              <w:kern w:val="2"/>
               <w:lang w:eastAsia="es-CO"/>
+              <w14:ligatures w14:val="standardContextual"/>
             </w:rPr>
           </w:pPr>
-          <w:hyperlink w:anchor="_Toc115280496" w:history="1">
+          <w:hyperlink w:anchor="_Toc138748980" w:history="1">
             <w:r>
               <w:rPr>
                 <w:rStyle w:val="Hipervnculo"/>
@@ -817,7 +825,7 @@
                 <w:noProof/>
                 <w:webHidden/>
               </w:rPr>
-              <w:instrText xml:space="preserve"> PAGEREF _Toc115280496 \h </w:instrText>
+              <w:instrText xml:space="preserve"> PAGEREF _Toc138748980 \h </w:instrText>
             </w:r>
             <w:r>
               <w:rPr>
@@ -857,10 +865,12 @@
             <w:rPr>
               <w:rFonts w:eastAsiaTheme="minorEastAsia"/>
               <w:noProof/>
+              <w:kern w:val="2"/>
               <w:lang w:eastAsia="es-CO"/>
+              <w14:ligatures w14:val="standardContextual"/>
             </w:rPr>
           </w:pPr>
-          <w:hyperlink w:anchor="_Toc115280497" w:history="1">
+          <w:hyperlink w:anchor="_Toc138748981" w:history="1">
             <w:r>
               <w:rPr>
                 <w:rStyle w:val="Hipervnculo"/>
@@ -887,7 +897,7 @@
                 <w:noProof/>
                 <w:webHidden/>
               </w:rPr>
-              <w:instrText xml:space="preserve"> PAGEREF _Toc115280497 \h </w:instrText>
+              <w:instrText xml:space="preserve"> PAGEREF _Toc138748981 \h </w:instrText>
             </w:r>
             <w:r>
               <w:rPr>
@@ -927,10 +937,12 @@
             <w:rPr>
               <w:rFonts w:eastAsiaTheme="minorEastAsia"/>
               <w:noProof/>
+              <w:kern w:val="2"/>
               <w:lang w:eastAsia="es-CO"/>
+              <w14:ligatures w14:val="standardContextual"/>
             </w:rPr>
           </w:pPr>
-          <w:hyperlink w:anchor="_Toc115280498" w:history="1">
+          <w:hyperlink w:anchor="_Toc138748982" w:history="1">
             <w:r>
               <w:rPr>
                 <w:rStyle w:val="Hipervnculo"/>
@@ -957,7 +969,7 @@
                 <w:noProof/>
                 <w:webHidden/>
               </w:rPr>
-              <w:instrText xml:space="preserve"> PAGEREF _Toc115280498 \h </w:instrText>
+              <w:instrText xml:space="preserve"> PAGEREF _Toc138748982 \h </w:instrText>
             </w:r>
             <w:r>
               <w:rPr>
@@ -997,10 +1009,12 @@
             <w:rPr>
               <w:rFonts w:eastAsiaTheme="minorEastAsia"/>
               <w:noProof/>
+              <w:kern w:val="2"/>
               <w:lang w:eastAsia="es-CO"/>
+              <w14:ligatures w14:val="standardContextual"/>
             </w:rPr>
           </w:pPr>
-          <w:hyperlink w:anchor="_Toc115280499" w:history="1">
+          <w:hyperlink w:anchor="_Toc138748983" w:history="1">
             <w:r>
               <w:rPr>
                 <w:rStyle w:val="Hipervnculo"/>
@@ -1027,7 +1041,7 @@
                 <w:noProof/>
                 <w:webHidden/>
               </w:rPr>
-              <w:instrText xml:space="preserve"> PAGEREF _Toc115280499 \h </w:instrText>
+              <w:instrText xml:space="preserve"> PAGEREF _Toc138748983 \h </w:instrText>
             </w:r>
             <w:r>
               <w:rPr>
@@ -1067,10 +1081,12 @@
             <w:rPr>
               <w:rFonts w:eastAsiaTheme="minorEastAsia"/>
               <w:noProof/>
+              <w:kern w:val="2"/>
               <w:lang w:eastAsia="es-CO"/>
+              <w14:ligatures w14:val="standardContextual"/>
             </w:rPr>
           </w:pPr>
-          <w:hyperlink w:anchor="_Toc115280500" w:history="1">
+          <w:hyperlink w:anchor="_Toc138748984" w:history="1">
             <w:r>
               <w:rPr>
                 <w:rStyle w:val="Hipervnculo"/>
@@ -1097,7 +1113,7 @@
                 <w:noProof/>
                 <w:webHidden/>
               </w:rPr>
-              <w:instrText xml:space="preserve"> PAGEREF _Toc115280500 \h </w:instrText>
+              <w:instrText xml:space="preserve"> PAGEREF _Toc138748984 \h </w:instrText>
             </w:r>
             <w:r>
               <w:rPr>
@@ -1137,10 +1153,12 @@
             <w:rPr>
               <w:rFonts w:eastAsiaTheme="minorEastAsia"/>
               <w:noProof/>
+              <w:kern w:val="2"/>
               <w:lang w:eastAsia="es-CO"/>
+              <w14:ligatures w14:val="standardContextual"/>
             </w:rPr>
           </w:pPr>
-          <w:hyperlink w:anchor="_Toc115280501" w:history="1">
+          <w:hyperlink w:anchor="_Toc138748985" w:history="1">
             <w:r>
               <w:rPr>
                 <w:rStyle w:val="Hipervnculo"/>
@@ -1167,7 +1185,7 @@
                 <w:noProof/>
                 <w:webHidden/>
               </w:rPr>
-              <w:instrText xml:space="preserve"> PAGEREF _Toc115280501 \h </w:instrText>
+              <w:instrText xml:space="preserve"> PAGEREF _Toc138748985 \h </w:instrText>
             </w:r>
             <w:r>
               <w:rPr>
@@ -1207,10 +1225,12 @@
             <w:rPr>
               <w:rFonts w:eastAsiaTheme="minorEastAsia"/>
               <w:noProof/>
+              <w:kern w:val="2"/>
               <w:lang w:eastAsia="es-CO"/>
+              <w14:ligatures w14:val="standardContextual"/>
             </w:rPr>
           </w:pPr>
-          <w:hyperlink w:anchor="_Toc115280502" w:history="1">
+          <w:hyperlink w:anchor="_Toc138748986" w:history="1">
             <w:r>
               <w:rPr>
                 <w:rStyle w:val="Hipervnculo"/>
@@ -1237,7 +1257,7 @@
                 <w:noProof/>
                 <w:webHidden/>
               </w:rPr>
-              <w:instrText xml:space="preserve"> PAGEREF _Toc115280502 \h </w:instrText>
+              <w:instrText xml:space="preserve"> PAGEREF _Toc138748986 \h </w:instrText>
             </w:r>
             <w:r>
               <w:rPr>
@@ -1277,10 +1297,12 @@
             <w:rPr>
               <w:rFonts w:eastAsiaTheme="minorEastAsia"/>
               <w:noProof/>
+              <w:kern w:val="2"/>
               <w:lang w:eastAsia="es-CO"/>
+              <w14:ligatures w14:val="standardContextual"/>
             </w:rPr>
           </w:pPr>
-          <w:hyperlink w:anchor="_Toc115280503" w:history="1">
+          <w:hyperlink w:anchor="_Toc138748987" w:history="1">
             <w:r>
               <w:rPr>
                 <w:rStyle w:val="Hipervnculo"/>
@@ -1307,7 +1329,7 @@
                 <w:noProof/>
                 <w:webHidden/>
               </w:rPr>
-              <w:instrText xml:space="preserve"> PAGEREF _Toc115280503 \h </w:instrText>
+              <w:instrText xml:space="preserve"> PAGEREF _Toc138748987 \h </w:instrText>
             </w:r>
             <w:r>
               <w:rPr>
@@ -1347,10 +1369,12 @@
             <w:rPr>
               <w:rFonts w:eastAsiaTheme="minorEastAsia"/>
               <w:noProof/>
+              <w:kern w:val="2"/>
               <w:lang w:eastAsia="es-CO"/>
+              <w14:ligatures w14:val="standardContextual"/>
             </w:rPr>
           </w:pPr>
-          <w:hyperlink w:anchor="_Toc115280504" w:history="1">
+          <w:hyperlink w:anchor="_Toc138748988" w:history="1">
             <w:r>
               <w:rPr>
                 <w:rStyle w:val="Hipervnculo"/>
@@ -1377,7 +1401,7 @@
                 <w:noProof/>
                 <w:webHidden/>
               </w:rPr>
-              <w:instrText xml:space="preserve"> PAGEREF _Toc115280504 \h </w:instrText>
+              <w:instrText xml:space="preserve"> PAGEREF _Toc138748988 \h </w:instrText>
             </w:r>
             <w:r>
               <w:rPr>
@@ -1417,10 +1441,12 @@
             <w:rPr>
               <w:rFonts w:eastAsiaTheme="minorEastAsia"/>
               <w:noProof/>
+              <w:kern w:val="2"/>
               <w:lang w:eastAsia="es-CO"/>
+              <w14:ligatures w14:val="standardContextual"/>
             </w:rPr>
           </w:pPr>
-          <w:hyperlink w:anchor="_Toc115280505" w:history="1">
+          <w:hyperlink w:anchor="_Toc138748989" w:history="1">
             <w:r>
               <w:rPr>
                 <w:rStyle w:val="Hipervnculo"/>
@@ -1447,7 +1473,7 @@
                 <w:noProof/>
                 <w:webHidden/>
               </w:rPr>
-              <w:instrText xml:space="preserve"> PAGEREF _Toc115280505 \h </w:instrText>
+              <w:instrText xml:space="preserve"> PAGEREF _Toc138748989 \h </w:instrText>
             </w:r>
             <w:r>
               <w:rPr>
@@ -1582,7 +1608,7 @@
         </w:rPr>
       </w:pPr>
     </w:p>
-    <w:bookmarkStart w:id="0" w:name="_Toc115280493"/>
+    <w:bookmarkStart w:id="0" w:name="_Toc138748977"/>
     <w:p>
       <w:pPr>
         <w:pStyle w:val="Ttulo1"/>
@@ -1958,7 +1984,7 @@
       <w:pPr>
         <w:pStyle w:val="Ttulo1"/>
       </w:pPr>
-      <w:bookmarkStart w:id="1" w:name="_Toc115280494"/>
+      <w:bookmarkStart w:id="1" w:name="_Toc138748978"/>
       <w:r>
         <w:t>OBJETIVO</w:t>
       </w:r>
@@ -2029,7 +2055,23 @@
           <w:bCs/>
           <w:lang w:val="es-MX"/>
         </w:rPr>
-        <w:t xml:space="preserve"> los usuarios responsables de la actualización y mantenimiento de la aplicación los diagramas e información técnica necesaria que permita administrar el sitio web.</w:t>
+        <w:t xml:space="preserve"> los usuarios responsables de la actualización y mantenimiento de la aplicación </w:t>
+      </w:r>
+      <w:r>
+        <w:rPr>
+          <w:rFonts w:ascii="Arial" w:hAnsi="Arial" w:cs="Arial"/>
+          <w:bCs/>
+          <w:lang w:val="es-MX"/>
+        </w:rPr>
+        <w:t xml:space="preserve">de </w:t>
+      </w:r>
+      <w:r>
+        <w:rPr>
+          <w:rFonts w:ascii="Arial" w:hAnsi="Arial" w:cs="Arial"/>
+          <w:bCs/>
+          <w:lang w:val="es-MX"/>
+        </w:rPr>
+        <w:t>los diagramas e información técnica necesaria que permita administrar el sitio web.</w:t>
       </w:r>
     </w:p>
     <w:p>
@@ -2186,7 +2228,7 @@
       <w:pPr>
         <w:pStyle w:val="Ttulo1"/>
       </w:pPr>
-      <w:bookmarkStart w:id="2" w:name="_Toc115280495"/>
+      <w:bookmarkStart w:id="2" w:name="_Toc138748979"/>
       <w:r>
         <w:t>OBJETIVO</w:t>
       </w:r>
@@ -2306,7 +2348,7 @@
         </w:rPr>
       </w:pPr>
     </w:p>
-    <w:bookmarkStart w:id="3" w:name="_Toc115280496"/>
+    <w:bookmarkStart w:id="3" w:name="_Toc138748980"/>
     <w:p>
       <w:pPr>
         <w:pStyle w:val="Ttulo1"/>
@@ -2577,7 +2619,7 @@
       </w:pPr>
     </w:p>
     <w:p/>
-    <w:bookmarkStart w:id="4" w:name="_Toc115280497"/>
+    <w:bookmarkStart w:id="4" w:name="_Toc138748981"/>
     <w:p>
       <w:pPr>
         <w:pStyle w:val="Ttulo1"/>
@@ -3425,7 +3467,7 @@
         </w:rPr>
       </w:pPr>
     </w:p>
-    <w:bookmarkStart w:id="5" w:name="_Toc115280498"/>
+    <w:bookmarkStart w:id="5" w:name="_Toc138748982"/>
     <w:p>
       <w:pPr>
         <w:pStyle w:val="Ttulo1"/>
@@ -4260,7 +4302,7 @@
       <w:pPr>
         <w:pStyle w:val="Ttulo1"/>
       </w:pPr>
-      <w:bookmarkStart w:id="6" w:name="_Toc115280499"/>
+      <w:bookmarkStart w:id="6" w:name="_Toc138748983"/>
       <w:r>
         <w:lastRenderedPageBreak/>
         <w:t>DIAGRAMA DE CLASES</w:t>
@@ -4701,7 +4743,7 @@
       <w:pPr>
         <w:pStyle w:val="Ttulo1"/>
       </w:pPr>
-      <w:bookmarkStart w:id="7" w:name="_Toc115280500"/>
+      <w:bookmarkStart w:id="7" w:name="_Toc138748984"/>
       <w:r>
         <w:t>D</w:t>
       </w:r>
@@ -8465,7 +8507,7 @@
       <w:pPr>
         <w:pStyle w:val="Ttulo1"/>
       </w:pPr>
-      <w:bookmarkStart w:id="8" w:name="_Toc115280501"/>
+      <w:bookmarkStart w:id="8" w:name="_Toc138748985"/>
       <w:r>
         <w:t>DIAGRAMA ENTIDAD RELACION</w:t>
       </w:r>
@@ -8721,7 +8763,7 @@
         </w:rPr>
       </w:pPr>
     </w:p>
-    <w:bookmarkStart w:id="9" w:name="_Toc115280502"/>
+    <w:bookmarkStart w:id="9" w:name="_Toc138748986"/>
     <w:p>
       <w:pPr>
         <w:pStyle w:val="Ttulo1"/>
@@ -8945,7 +8987,7 @@
         </w:drawing>
       </w:r>
     </w:p>
-    <w:bookmarkStart w:id="10" w:name="_Toc115280503"/>
+    <w:bookmarkStart w:id="10" w:name="_Toc138748987"/>
     <w:p>
       <w:pPr>
         <w:pStyle w:val="Ttulo1"/>
@@ -10013,7 +10055,7 @@
       <w:pPr>
         <w:pStyle w:val="Ttulo1"/>
       </w:pPr>
-      <w:bookmarkStart w:id="11" w:name="_Toc115280504"/>
+      <w:bookmarkStart w:id="11" w:name="_Toc138748988"/>
       <w:r>
         <w:t>INSTALACIÓN DEL WEB SERVER</w:t>
       </w:r>
@@ -11663,7 +11705,7 @@
           <v:shape id="_x0000_i1025" type="#_x0000_t75" style="width:471.75pt;height:151.5pt" o:ole="">
             <v:imagedata r:id="rId40" o:title="" cropbottom="33010f"/>
           </v:shape>
-          <o:OLEObject Type="Embed" ProgID="PBrush" ShapeID="_x0000_i1025" DrawAspect="Content" ObjectID="_1748273635" r:id="rId41"/>
+          <o:OLEObject Type="Embed" ProgID="PBrush" ShapeID="_x0000_i1025" DrawAspect="Content" ObjectID="_1749361787" r:id="rId41"/>
         </w:object>
       </w:r>
     </w:p>
@@ -11696,7 +11738,7 @@
         </w:rPr>
       </w:pPr>
     </w:p>
-    <w:bookmarkStart w:id="12" w:name="_Toc115280505"/>
+    <w:bookmarkStart w:id="12" w:name="_Toc138748989"/>
     <w:p>
       <w:pPr>
         <w:pStyle w:val="Ttulo1"/>
@@ -13893,6 +13935,7 @@
     <w:lsdException w:name="HTML Sample" w:semiHidden="1" w:unhideWhenUsed="1"/>
     <w:lsdException w:name="HTML Typewriter" w:semiHidden="1" w:unhideWhenUsed="1"/>
     <w:lsdException w:name="HTML Variable" w:semiHidden="1" w:unhideWhenUsed="1"/>
+    <w:lsdException w:name="Normal Table" w:semiHidden="1" w:unhideWhenUsed="1"/>
     <w:lsdException w:name="annotation subject" w:semiHidden="1" w:unhideWhenUsed="1"/>
     <w:lsdException w:name="No List" w:semiHidden="1" w:unhideWhenUsed="1"/>
     <w:lsdException w:name="Outline List 1" w:semiHidden="1" w:unhideWhenUsed="1"/>
@@ -13939,8 +13982,10 @@
     <w:lsdException w:name="Table Subtle 2" w:semiHidden="1" w:unhideWhenUsed="1"/>
     <w:lsdException w:name="Table Web 1" w:semiHidden="1" w:unhideWhenUsed="1"/>
     <w:lsdException w:name="Table Web 2" w:semiHidden="1" w:unhideWhenUsed="1"/>
+    <w:lsdException w:name="Table Web 3" w:semiHidden="1" w:unhideWhenUsed="1"/>
     <w:lsdException w:name="Balloon Text" w:semiHidden="1" w:unhideWhenUsed="1"/>
     <w:lsdException w:name="Table Grid" w:uiPriority="39"/>
+    <w:lsdException w:name="Table Theme" w:semiHidden="1" w:unhideWhenUsed="1"/>
     <w:lsdException w:name="Placeholder Text" w:semiHidden="1"/>
     <w:lsdException w:name="No Spacing" w:uiPriority="1" w:qFormat="1"/>
     <w:lsdException w:name="Light Shading" w:uiPriority="60"/>

</xml_diff>